<commit_message>
use custom render template & fn to get SAA-style cover page, change spelling to US
</commit_message>
<xml_diff>
--- a/analysis/templates/template.docx
+++ b/analysis/templates/template.docx
@@ -6,6 +6,8 @@
       <w:pPr>
         <w:pStyle w:val="Title"/>
       </w:pPr>
+      <w:bookmarkStart w:id="0" w:name="_GoBack"/>
+      <w:bookmarkEnd w:id="0"/>
       <w:r>
         <w:t>My title</w:t>
       </w:r>
@@ -15,7 +17,7 @@
         <w:pStyle w:val="Author"/>
       </w:pPr>
       <w:r>
-        <w:t>Ben Marwick (University of Washington, University of Wollongong)</w:t>
+        <w:t>author 1</w:t>
       </w:r>
     </w:p>
     <w:p>
@@ -31,7 +33,7 @@
         <w:pStyle w:val="Date"/>
       </w:pPr>
       <w:r>
-        <w:t>2016-01-20</w:t>
+        <w:t>2017-11-28</w:t>
       </w:r>
     </w:p>
     <w:p>
@@ -46,49 +48,48 @@
       <w:pPr>
         <w:pStyle w:val="Heading1"/>
       </w:pPr>
-      <w:bookmarkStart w:id="0" w:name="heading-1"/>
-      <w:bookmarkEnd w:id="0"/>
+      <w:bookmarkStart w:id="1" w:name="heading-1"/>
+      <w:bookmarkEnd w:id="1"/>
       <w:r>
         <w:t>Heading 1</w:t>
       </w:r>
     </w:p>
     <w:p>
       <w:pPr>
-        <w:pStyle w:val="BodyText"/>
-      </w:pPr>
+        <w:pStyle w:val="Heading2"/>
+      </w:pPr>
+      <w:bookmarkStart w:id="2" w:name="heading-2"/>
+      <w:bookmarkEnd w:id="2"/>
       <w:r>
-        <w:t xml:space="preserve">This is an R Markdown document. Markdown is a simple formatting syntax for authoring HTML, PDF, and MS Word documents. For more details on using R Markdown see </w:t>
-      </w:r>
-      <w:hyperlink r:id="rId8">
-        <w:r>
-          <w:rPr>
-            <w:rStyle w:val="Hyperlink"/>
-          </w:rPr>
-          <w:t>http://rmarkdown.rstudio.com</w:t>
-        </w:r>
-      </w:hyperlink>
-      <w:r>
-        <w:t>.</w:t>
+        <w:t>Heading 2</w:t>
       </w:r>
     </w:p>
     <w:p>
       <w:pPr>
-        <w:pStyle w:val="BodyText"/>
-      </w:pPr>
+        <w:pStyle w:val="Heading3"/>
+      </w:pPr>
+      <w:bookmarkStart w:id="3" w:name="heading-3"/>
+      <w:bookmarkEnd w:id="3"/>
       <w:r>
-        <w:t>When you click the</w:t>
+        <w:t>Heading 3</w:t>
       </w:r>
+    </w:p>
+    <w:p>
+      <w:pPr>
+        <w:pStyle w:val="Heading4"/>
+      </w:pPr>
+      <w:bookmarkStart w:id="4" w:name="heading-4"/>
+      <w:bookmarkEnd w:id="4"/>
       <w:r>
-        <w:t xml:space="preserve"> </w:t>
+        <w:t>Heading 4</w:t>
       </w:r>
+    </w:p>
+    <w:p>
+      <w:pPr>
+        <w:pStyle w:val="FirstParagraph"/>
+      </w:pPr>
       <w:r>
-        <w:rPr>
-          <w:b/>
-        </w:rPr>
-        <w:t>Knit</w:t>
-      </w:r>
-      <w:r>
-        <w:t xml:space="preserve"> button a document will be generated that includes both content as well as the output of any embedded R code chunks within the document. You can embed an R code chunk like this:</w:t>
+        <w:t>Now knit this doc, and edit the styles in the resulting docx file. Then rename as ‘template’ and use this in the yml:</w:t>
       </w:r>
     </w:p>
     <w:p>
@@ -99,7 +100,7 @@
         <w:rPr>
           <w:rStyle w:val="VerbatimChar"/>
         </w:rPr>
-        <w:t xml:space="preserve">##      speed           dist       </w:t>
+        <w:t>output:</w:t>
       </w:r>
       <w:r>
         <w:br/>
@@ -108,7 +109,7 @@
         <w:rPr>
           <w:rStyle w:val="VerbatimChar"/>
         </w:rPr>
-        <w:t xml:space="preserve">##  Min.   : 4.0   Min.   :  2.00  </w:t>
+        <w:t xml:space="preserve">  word_document:</w:t>
       </w:r>
       <w:r>
         <w:br/>
@@ -117,181 +118,43 @@
         <w:rPr>
           <w:rStyle w:val="VerbatimChar"/>
         </w:rPr>
-        <w:t>#</w:t>
-      </w:r>
-      <w:r>
-        <w:rPr>
-          <w:rStyle w:val="VerbatimChar"/>
-        </w:rPr>
-        <w:t xml:space="preserve">#  1st Qu.:12.0   1st Qu.: 26.00  </w:t>
-      </w:r>
-      <w:r>
-        <w:br/>
-      </w:r>
-      <w:r>
-        <w:rPr>
-          <w:rStyle w:val="VerbatimChar"/>
-        </w:rPr>
-        <w:t xml:space="preserve">##  Median :15.0   Median : 36.00  </w:t>
-      </w:r>
-      <w:r>
-        <w:br/>
-      </w:r>
-      <w:r>
-        <w:rPr>
-          <w:rStyle w:val="VerbatimChar"/>
-        </w:rPr>
-        <w:t xml:space="preserve">##  Mean   :15.4   Mean   : 42.98  </w:t>
-      </w:r>
-      <w:r>
-        <w:br/>
-      </w:r>
-      <w:r>
-        <w:rPr>
-          <w:rStyle w:val="VerbatimChar"/>
-        </w:rPr>
-        <w:t xml:space="preserve">##  3rd Qu.:19.0   3rd Qu.: 56.00  </w:t>
-      </w:r>
-      <w:r>
-        <w:br/>
-      </w:r>
-      <w:r>
-        <w:rPr>
-          <w:rStyle w:val="VerbatimChar"/>
-        </w:rPr>
-        <w:t>##  Max.   :25.0   Max.   :120.00</w:t>
+        <w:t xml:space="preserve">    reference_docx: templates/template.docx</w:t>
       </w:r>
     </w:p>
     <w:p>
       <w:pPr>
-        <w:pStyle w:val="Heading2"/>
-      </w:pPr>
-      <w:bookmarkStart w:id="1" w:name="heading-2"/>
-      <w:bookmarkEnd w:id="1"/>
+        <w:pStyle w:val="FirstParagraph"/>
+      </w:pPr>
       <w:r>
-        <w:t>Heading 2</w:t>
+        <w:t>Don’t forget line numbers for JAS! Headings are bold, underline, nothing. And Arial Narrow 10pt for tables.</w:t>
       </w:r>
     </w:p>
     <w:p>
       <w:pPr>
-        <w:pStyle w:val="FirstParagraph"/>
+        <w:pStyle w:val="BodyText"/>
       </w:pPr>
       <w:r>
-        <w:t>You can also embed plots, for example:</w:t>
+        <w:t xml:space="preserve">See here for more information: </w:t>
       </w:r>
-    </w:p>
-    <w:p>
-      <w:pPr>
-        <w:pStyle w:val="BodyText"/>
-      </w:pPr>
-      <w:r>
-        <w:rPr>
-          <w:noProof/>
-          <w:lang w:val="en-AU" w:eastAsia="en-AU"/>
-        </w:rPr>
-        <w:lastRenderedPageBreak/>
-        <w:drawing>
-          <wp:inline distT="0" distB="0" distL="0" distR="0">
-            <wp:extent cx="4610100" cy="3695700"/>
-            <wp:effectExtent l="0" t="0" r="0" b="0"/>
-            <wp:docPr id="1" name="Picture"/>
-            <wp:cNvGraphicFramePr/>
-            <a:graphic xmlns:a="http://schemas.openxmlformats.org/drawingml/2006/main">
-              <a:graphicData uri="http://schemas.openxmlformats.org/drawingml/2006/picture">
-                <pic:pic xmlns:pic="http://schemas.openxmlformats.org/drawingml/2006/picture">
-                  <pic:nvPicPr>
-                    <pic:cNvPr id="0" name="Picture" descr="template_files/figure-docx/pressure-1.png"/>
-                    <pic:cNvPicPr>
-                      <a:picLocks noChangeAspect="1" noChangeArrowheads="1"/>
-                    </pic:cNvPicPr>
-                  </pic:nvPicPr>
-                  <pic:blipFill>
-                    <a:blip r:embed="rId9"/>
-                    <a:stretch>
-                      <a:fillRect/>
-                    </a:stretch>
-                  </pic:blipFill>
-                  <pic:spPr bwMode="auto">
-                    <a:xfrm>
-                      <a:off x="0" y="0"/>
-                      <a:ext cx="4610100" cy="3695700"/>
-                    </a:xfrm>
-                    <a:prstGeom prst="rect">
-                      <a:avLst/>
-                    </a:prstGeom>
-                    <a:noFill/>
-                    <a:ln w="9525">
-                      <a:noFill/>
-                      <a:headEnd/>
-                      <a:tailEnd/>
-                    </a:ln>
-                  </pic:spPr>
-                </pic:pic>
-              </a:graphicData>
-            </a:graphic>
-          </wp:inline>
-        </w:drawing>
-      </w:r>
-    </w:p>
-    <w:p>
-      <w:pPr>
-        <w:pStyle w:val="Heading3"/>
-      </w:pPr>
-      <w:bookmarkStart w:id="2" w:name="heading-3"/>
-      <w:bookmarkEnd w:id="2"/>
-      <w:r>
-        <w:t>Heading 3</w:t>
-      </w:r>
-      <w:bookmarkStart w:id="3" w:name="_GoBack"/>
-      <w:bookmarkEnd w:id="3"/>
-    </w:p>
-    <w:p>
-      <w:pPr>
-        <w:pStyle w:val="FirstParagraph"/>
-      </w:pPr>
-      <w:r>
-        <w:t xml:space="preserve">Note that the </w:t>
-      </w:r>
-      <w:r>
-        <w:rPr>
-          <w:rStyle w:val="VerbatimChar"/>
-        </w:rPr>
-        <w:t>echo</w:t>
-      </w:r>
-      <w:r>
-        <w:rPr>
-          <w:rStyle w:val="VerbatimChar"/>
-        </w:rPr>
-        <w:t xml:space="preserve"> = FALSE</w:t>
-      </w:r>
-      <w:r>
-        <w:t xml:space="preserve"> parameter was added to the code chunk to prevent printing of the R code that generated the plot.</w:t>
-      </w:r>
-    </w:p>
-    <w:p>
-      <w:pPr>
-        <w:pStyle w:val="Heading4"/>
-      </w:pPr>
-      <w:bookmarkStart w:id="4" w:name="heading-4"/>
-      <w:bookmarkEnd w:id="4"/>
-      <w:r>
-        <w:t>Heading 4</w:t>
-      </w:r>
-    </w:p>
-    <w:p>
-      <w:pPr>
-        <w:pStyle w:val="FirstParagraph"/>
-      </w:pPr>
-      <w:r>
-        <w:t>Don't forget line numbers for JAS!</w:t>
-      </w:r>
+      <w:hyperlink r:id="rId8">
+        <w:r>
+          <w:rPr>
+            <w:rStyle w:val="Hyperlink"/>
+          </w:rPr>
+          <w:t>http:/</w:t>
+        </w:r>
+        <w:r>
+          <w:rPr>
+            <w:rStyle w:val="Hyperlink"/>
+          </w:rPr>
+          <w:t>/rmarkdown.rstudio.com/articles_docx.html</w:t>
+        </w:r>
+      </w:hyperlink>
     </w:p>
     <w:sectPr>
       <w:pgSz w:w="12240" w:h="15840"/>
       <w:pgMar w:top="1440" w:right="1440" w:bottom="1440" w:left="1440" w:header="720" w:footer="720" w:gutter="0"/>
-      <w:lnNumType w:countBy="1" w:restart="continuous"/>
       <w:cols w:space="720"/>
-      <w:docGrid w:linePitch="326"/>
     </w:sectPr>
   </w:body>
 </w:document>
@@ -344,9 +207,9 @@
 <file path=word/numbering.xml><?xml version="1.0" encoding="utf-8"?>
 <w:numbering xmlns:wpc="http://schemas.microsoft.com/office/word/2010/wordprocessingCanvas" xmlns:mc="http://schemas.openxmlformats.org/markup-compatibility/2006" xmlns:o="urn:schemas-microsoft-com:office:office" xmlns:r="http://schemas.openxmlformats.org/officeDocument/2006/relationships" xmlns:m="http://schemas.openxmlformats.org/officeDocument/2006/math" xmlns:v="urn:schemas-microsoft-com:vml" xmlns:wp14="http://schemas.microsoft.com/office/word/2010/wordprocessingDrawing" xmlns:wp="http://schemas.openxmlformats.org/drawingml/2006/wordprocessingDrawing" xmlns:w10="urn:schemas-microsoft-com:office:word" xmlns:w="http://schemas.openxmlformats.org/wordprocessingml/2006/main" xmlns:w14="http://schemas.microsoft.com/office/word/2010/wordml" xmlns:wpg="http://schemas.microsoft.com/office/word/2010/wordprocessingGroup" xmlns:wpi="http://schemas.microsoft.com/office/word/2010/wordprocessingInk" xmlns:wne="http://schemas.microsoft.com/office/word/2006/wordml" xmlns:wps="http://schemas.microsoft.com/office/word/2010/wordprocessingShape" mc:Ignorable="w14 wp14">
   <w:abstractNum w:abstractNumId="0">
-    <w:nsid w:val="99C9AB9E"/>
+    <w:nsid w:val="E17F69BA"/>
     <w:multiLevelType w:val="multilevel"/>
-    <w:tmpl w:val="72742EC6"/>
+    <w:tmpl w:val="885E206A"/>
     <w:lvl w:ilvl="0">
       <w:numFmt w:val="bullet"/>
       <w:lvlText w:val=" "/>
@@ -436,9 +299,9 @@
     </w:lvl>
   </w:abstractNum>
   <w:abstractNum w:abstractNumId="1">
-    <w:nsid w:val="E17F69BA"/>
+    <w:nsid w:val="439B4761"/>
     <w:multiLevelType w:val="multilevel"/>
-    <w:tmpl w:val="995E5154"/>
+    <w:tmpl w:val="01DC9934"/>
     <w:lvl w:ilvl="0">
       <w:numFmt w:val="bullet"/>
       <w:lvlText w:val=" "/>
@@ -528,10 +391,10 @@
     </w:lvl>
   </w:abstractNum>
   <w:num w:numId="1">
-    <w:abstractNumId w:val="1"/>
+    <w:abstractNumId w:val="0"/>
   </w:num>
   <w:num w:numId="2">
-    <w:abstractNumId w:val="0"/>
+    <w:abstractNumId w:val="1"/>
   </w:num>
 </w:numbering>
 </file>
@@ -564,7 +427,6 @@
     <w:next w:val="BodyText"/>
     <w:uiPriority w:val="9"/>
     <w:qFormat/>
-    <w:rsid w:val="00C61880"/>
     <w:pPr>
       <w:keepNext/>
       <w:keepLines/>
@@ -572,9 +434,11 @@
       <w:outlineLvl w:val="0"/>
     </w:pPr>
     <w:rPr>
-      <w:rFonts w:ascii="Times New Roman" w:eastAsiaTheme="majorEastAsia" w:hAnsi="Times New Roman" w:cstheme="majorBidi"/>
+      <w:rFonts w:asciiTheme="majorHAnsi" w:eastAsiaTheme="majorEastAsia" w:hAnsiTheme="majorHAnsi" w:cstheme="majorBidi"/>
       <w:b/>
       <w:bCs/>
+      <w:color w:val="345A8A" w:themeColor="accent1" w:themeShade="B5"/>
+      <w:sz w:val="32"/>
       <w:szCs w:val="32"/>
     </w:rPr>
   </w:style>
@@ -585,7 +449,6 @@
     <w:uiPriority w:val="9"/>
     <w:unhideWhenUsed/>
     <w:qFormat/>
-    <w:rsid w:val="00C61880"/>
     <w:pPr>
       <w:keepNext/>
       <w:keepLines/>
@@ -593,10 +456,12 @@
       <w:outlineLvl w:val="1"/>
     </w:pPr>
     <w:rPr>
-      <w:rFonts w:ascii="Times New Roman" w:eastAsiaTheme="majorEastAsia" w:hAnsi="Times New Roman" w:cstheme="majorBidi"/>
+      <w:rFonts w:asciiTheme="majorHAnsi" w:eastAsiaTheme="majorEastAsia" w:hAnsiTheme="majorHAnsi" w:cstheme="majorBidi"/>
+      <w:b/>
       <w:bCs/>
+      <w:color w:val="4F81BD" w:themeColor="accent1"/>
+      <w:sz w:val="32"/>
       <w:szCs w:val="32"/>
-      <w:u w:val="single"/>
     </w:rPr>
   </w:style>
   <w:style w:type="paragraph" w:styleId="Heading3">
@@ -606,7 +471,6 @@
     <w:uiPriority w:val="9"/>
     <w:unhideWhenUsed/>
     <w:qFormat/>
-    <w:rsid w:val="00C61880"/>
     <w:pPr>
       <w:keepNext/>
       <w:keepLines/>
@@ -614,9 +478,11 @@
       <w:outlineLvl w:val="2"/>
     </w:pPr>
     <w:rPr>
-      <w:rFonts w:ascii="Times New Roman" w:eastAsiaTheme="majorEastAsia" w:hAnsi="Times New Roman" w:cstheme="majorBidi"/>
+      <w:rFonts w:asciiTheme="majorHAnsi" w:eastAsiaTheme="majorEastAsia" w:hAnsiTheme="majorHAnsi" w:cstheme="majorBidi"/>
+      <w:b/>
       <w:bCs/>
-      <w:i/>
+      <w:color w:val="4F81BD" w:themeColor="accent1"/>
+      <w:sz w:val="28"/>
       <w:szCs w:val="28"/>
     </w:rPr>
   </w:style>
@@ -627,7 +493,6 @@
     <w:uiPriority w:val="9"/>
     <w:unhideWhenUsed/>
     <w:qFormat/>
-    <w:rsid w:val="00C61880"/>
     <w:pPr>
       <w:keepNext/>
       <w:keepLines/>
@@ -635,8 +500,10 @@
       <w:outlineLvl w:val="3"/>
     </w:pPr>
     <w:rPr>
-      <w:rFonts w:ascii="Times New Roman" w:eastAsiaTheme="majorEastAsia" w:hAnsi="Times New Roman" w:cstheme="majorBidi"/>
+      <w:rFonts w:asciiTheme="majorHAnsi" w:eastAsiaTheme="majorEastAsia" w:hAnsiTheme="majorHAnsi" w:cstheme="majorBidi"/>
+      <w:b/>
       <w:bCs/>
+      <w:color w:val="4F81BD" w:themeColor="accent1"/>
     </w:rPr>
   </w:style>
   <w:style w:type="paragraph" w:styleId="Heading5">
@@ -708,13 +575,9 @@
     <w:name w:val="Body Text"/>
     <w:basedOn w:val="Normal"/>
     <w:qFormat/>
-    <w:rsid w:val="00C61880"/>
     <w:pPr>
       <w:spacing w:before="180" w:after="180"/>
     </w:pPr>
-    <w:rPr>
-      <w:rFonts w:ascii="Times New Roman" w:hAnsi="Times New Roman"/>
-    </w:rPr>
   </w:style>
   <w:style w:type="paragraph" w:customStyle="1" w:styleId="FirstParagraph">
     <w:name w:val="First Paragraph"/>
@@ -735,16 +598,18 @@
     <w:basedOn w:val="Normal"/>
     <w:next w:val="BodyText"/>
     <w:qFormat/>
-    <w:rsid w:val="00C61880"/>
+    <w:rsid w:val="009C1F93"/>
     <w:pPr>
       <w:keepNext/>
       <w:keepLines/>
-      <w:spacing w:before="480" w:after="240"/>
+      <w:spacing w:before="480" w:after="1080"/>
+      <w:jc w:val="center"/>
     </w:pPr>
     <w:rPr>
       <w:rFonts w:ascii="Times New Roman" w:eastAsiaTheme="majorEastAsia" w:hAnsi="Times New Roman" w:cstheme="majorBidi"/>
       <w:bCs/>
-      <w:sz w:val="48"/>
+      <w:caps/>
+      <w:sz w:val="36"/>
       <w:szCs w:val="36"/>
     </w:rPr>
   </w:style>
@@ -754,8 +619,7 @@
     <w:next w:val="BodyText"/>
     <w:qFormat/>
     <w:pPr>
-      <w:spacing w:before="240"/>
-      <w:jc w:val="center"/>
+      <w:spacing w:before="240" w:after="240"/>
     </w:pPr>
     <w:rPr>
       <w:sz w:val="30"/>
@@ -766,28 +630,21 @@
     <w:name w:val="Author"/>
     <w:next w:val="BodyText"/>
     <w:qFormat/>
-    <w:rsid w:val="00C61880"/>
     <w:pPr>
       <w:keepNext/>
       <w:keepLines/>
-      <w:spacing w:after="80"/>
-    </w:pPr>
-    <w:rPr>
-      <w:rFonts w:ascii="Times New Roman" w:hAnsi="Times New Roman"/>
-    </w:rPr>
+      <w:jc w:val="center"/>
+    </w:pPr>
   </w:style>
   <w:style w:type="paragraph" w:styleId="Date">
     <w:name w:val="Date"/>
     <w:next w:val="BodyText"/>
     <w:qFormat/>
-    <w:rsid w:val="00C61880"/>
     <w:pPr>
       <w:keepNext/>
       <w:keepLines/>
-    </w:pPr>
-    <w:rPr>
-      <w:rFonts w:ascii="Times New Roman" w:hAnsi="Times New Roman"/>
-    </w:rPr>
+      <w:jc w:val="center"/>
+    </w:pPr>
   </w:style>
   <w:style w:type="paragraph" w:customStyle="1" w:styleId="Abstract">
     <w:name w:val="Abstract"/>
@@ -923,7 +780,6 @@
       <w:outlineLvl w:val="9"/>
     </w:pPr>
     <w:rPr>
-      <w:rFonts w:asciiTheme="majorHAnsi" w:hAnsiTheme="majorHAnsi"/>
       <w:b w:val="0"/>
       <w:bCs w:val="0"/>
       <w:color w:val="365F91" w:themeColor="accent1" w:themeShade="BF"/>
@@ -1258,36 +1114,6 @@
       <w:sz w:val="22"/>
       <w:shd w:val="clear" w:color="auto" w:fill="F8F8F8"/>
     </w:rPr>
-  </w:style>
-  <w:style w:type="paragraph" w:styleId="BalloonText">
-    <w:name w:val="Balloon Text"/>
-    <w:basedOn w:val="Normal"/>
-    <w:link w:val="BalloonTextChar"/>
-    <w:rsid w:val="00C61880"/>
-    <w:pPr>
-      <w:spacing w:after="0"/>
-    </w:pPr>
-    <w:rPr>
-      <w:rFonts w:ascii="Tahoma" w:hAnsi="Tahoma" w:cs="Tahoma"/>
-      <w:sz w:val="16"/>
-      <w:szCs w:val="16"/>
-    </w:rPr>
-  </w:style>
-  <w:style w:type="character" w:customStyle="1" w:styleId="BalloonTextChar">
-    <w:name w:val="Balloon Text Char"/>
-    <w:basedOn w:val="DefaultParagraphFont"/>
-    <w:link w:val="BalloonText"/>
-    <w:rsid w:val="00C61880"/>
-    <w:rPr>
-      <w:rFonts w:ascii="Tahoma" w:hAnsi="Tahoma" w:cs="Tahoma"/>
-      <w:sz w:val="16"/>
-      <w:szCs w:val="16"/>
-    </w:rPr>
-  </w:style>
-  <w:style w:type="character" w:styleId="LineNumber">
-    <w:name w:val="line number"/>
-    <w:basedOn w:val="DefaultParagraphFont"/>
-    <w:rsid w:val="00B0534C"/>
   </w:style>
 </w:styles>
 </file>
@@ -1320,7 +1146,6 @@
     <w:next w:val="BodyText"/>
     <w:uiPriority w:val="9"/>
     <w:qFormat/>
-    <w:rsid w:val="00C61880"/>
     <w:pPr>
       <w:keepNext/>
       <w:keepLines/>
@@ -1328,9 +1153,11 @@
       <w:outlineLvl w:val="0"/>
     </w:pPr>
     <w:rPr>
-      <w:rFonts w:ascii="Times New Roman" w:eastAsiaTheme="majorEastAsia" w:hAnsi="Times New Roman" w:cstheme="majorBidi"/>
+      <w:rFonts w:asciiTheme="majorHAnsi" w:eastAsiaTheme="majorEastAsia" w:hAnsiTheme="majorHAnsi" w:cstheme="majorBidi"/>
       <w:b/>
       <w:bCs/>
+      <w:color w:val="345A8A" w:themeColor="accent1" w:themeShade="B5"/>
+      <w:sz w:val="32"/>
       <w:szCs w:val="32"/>
     </w:rPr>
   </w:style>
@@ -1341,7 +1168,6 @@
     <w:uiPriority w:val="9"/>
     <w:unhideWhenUsed/>
     <w:qFormat/>
-    <w:rsid w:val="00C61880"/>
     <w:pPr>
       <w:keepNext/>
       <w:keepLines/>
@@ -1349,10 +1175,12 @@
       <w:outlineLvl w:val="1"/>
     </w:pPr>
     <w:rPr>
-      <w:rFonts w:ascii="Times New Roman" w:eastAsiaTheme="majorEastAsia" w:hAnsi="Times New Roman" w:cstheme="majorBidi"/>
+      <w:rFonts w:asciiTheme="majorHAnsi" w:eastAsiaTheme="majorEastAsia" w:hAnsiTheme="majorHAnsi" w:cstheme="majorBidi"/>
+      <w:b/>
       <w:bCs/>
+      <w:color w:val="4F81BD" w:themeColor="accent1"/>
+      <w:sz w:val="32"/>
       <w:szCs w:val="32"/>
-      <w:u w:val="single"/>
     </w:rPr>
   </w:style>
   <w:style w:type="paragraph" w:styleId="Heading3">
@@ -1362,7 +1190,6 @@
     <w:uiPriority w:val="9"/>
     <w:unhideWhenUsed/>
     <w:qFormat/>
-    <w:rsid w:val="00C61880"/>
     <w:pPr>
       <w:keepNext/>
       <w:keepLines/>
@@ -1370,9 +1197,11 @@
       <w:outlineLvl w:val="2"/>
     </w:pPr>
     <w:rPr>
-      <w:rFonts w:ascii="Times New Roman" w:eastAsiaTheme="majorEastAsia" w:hAnsi="Times New Roman" w:cstheme="majorBidi"/>
+      <w:rFonts w:asciiTheme="majorHAnsi" w:eastAsiaTheme="majorEastAsia" w:hAnsiTheme="majorHAnsi" w:cstheme="majorBidi"/>
+      <w:b/>
       <w:bCs/>
-      <w:i/>
+      <w:color w:val="4F81BD" w:themeColor="accent1"/>
+      <w:sz w:val="28"/>
       <w:szCs w:val="28"/>
     </w:rPr>
   </w:style>
@@ -1383,7 +1212,6 @@
     <w:uiPriority w:val="9"/>
     <w:unhideWhenUsed/>
     <w:qFormat/>
-    <w:rsid w:val="00C61880"/>
     <w:pPr>
       <w:keepNext/>
       <w:keepLines/>
@@ -1391,8 +1219,10 @@
       <w:outlineLvl w:val="3"/>
     </w:pPr>
     <w:rPr>
-      <w:rFonts w:ascii="Times New Roman" w:eastAsiaTheme="majorEastAsia" w:hAnsi="Times New Roman" w:cstheme="majorBidi"/>
+      <w:rFonts w:asciiTheme="majorHAnsi" w:eastAsiaTheme="majorEastAsia" w:hAnsiTheme="majorHAnsi" w:cstheme="majorBidi"/>
+      <w:b/>
       <w:bCs/>
+      <w:color w:val="4F81BD" w:themeColor="accent1"/>
     </w:rPr>
   </w:style>
   <w:style w:type="paragraph" w:styleId="Heading5">
@@ -1464,13 +1294,9 @@
     <w:name w:val="Body Text"/>
     <w:basedOn w:val="Normal"/>
     <w:qFormat/>
-    <w:rsid w:val="00C61880"/>
     <w:pPr>
       <w:spacing w:before="180" w:after="180"/>
     </w:pPr>
-    <w:rPr>
-      <w:rFonts w:ascii="Times New Roman" w:hAnsi="Times New Roman"/>
-    </w:rPr>
   </w:style>
   <w:style w:type="paragraph" w:customStyle="1" w:styleId="FirstParagraph">
     <w:name w:val="First Paragraph"/>
@@ -1491,16 +1317,18 @@
     <w:basedOn w:val="Normal"/>
     <w:next w:val="BodyText"/>
     <w:qFormat/>
-    <w:rsid w:val="00C61880"/>
+    <w:rsid w:val="009C1F93"/>
     <w:pPr>
       <w:keepNext/>
       <w:keepLines/>
-      <w:spacing w:before="480" w:after="240"/>
+      <w:spacing w:before="480" w:after="1080"/>
+      <w:jc w:val="center"/>
     </w:pPr>
     <w:rPr>
       <w:rFonts w:ascii="Times New Roman" w:eastAsiaTheme="majorEastAsia" w:hAnsi="Times New Roman" w:cstheme="majorBidi"/>
       <w:bCs/>
-      <w:sz w:val="48"/>
+      <w:caps/>
+      <w:sz w:val="36"/>
       <w:szCs w:val="36"/>
     </w:rPr>
   </w:style>
@@ -1510,8 +1338,7 @@
     <w:next w:val="BodyText"/>
     <w:qFormat/>
     <w:pPr>
-      <w:spacing w:before="240"/>
-      <w:jc w:val="center"/>
+      <w:spacing w:before="240" w:after="240"/>
     </w:pPr>
     <w:rPr>
       <w:sz w:val="30"/>
@@ -1522,28 +1349,21 @@
     <w:name w:val="Author"/>
     <w:next w:val="BodyText"/>
     <w:qFormat/>
-    <w:rsid w:val="00C61880"/>
     <w:pPr>
       <w:keepNext/>
       <w:keepLines/>
-      <w:spacing w:after="80"/>
-    </w:pPr>
-    <w:rPr>
-      <w:rFonts w:ascii="Times New Roman" w:hAnsi="Times New Roman"/>
-    </w:rPr>
+      <w:jc w:val="center"/>
+    </w:pPr>
   </w:style>
   <w:style w:type="paragraph" w:styleId="Date">
     <w:name w:val="Date"/>
     <w:next w:val="BodyText"/>
     <w:qFormat/>
-    <w:rsid w:val="00C61880"/>
     <w:pPr>
       <w:keepNext/>
       <w:keepLines/>
-    </w:pPr>
-    <w:rPr>
-      <w:rFonts w:ascii="Times New Roman" w:hAnsi="Times New Roman"/>
-    </w:rPr>
+      <w:jc w:val="center"/>
+    </w:pPr>
   </w:style>
   <w:style w:type="paragraph" w:customStyle="1" w:styleId="Abstract">
     <w:name w:val="Abstract"/>
@@ -1679,7 +1499,6 @@
       <w:outlineLvl w:val="9"/>
     </w:pPr>
     <w:rPr>
-      <w:rFonts w:asciiTheme="majorHAnsi" w:hAnsiTheme="majorHAnsi"/>
       <w:b w:val="0"/>
       <w:bCs w:val="0"/>
       <w:color w:val="365F91" w:themeColor="accent1" w:themeShade="BF"/>
@@ -2014,36 +1833,6 @@
       <w:sz w:val="22"/>
       <w:shd w:val="clear" w:color="auto" w:fill="F8F8F8"/>
     </w:rPr>
-  </w:style>
-  <w:style w:type="paragraph" w:styleId="BalloonText">
-    <w:name w:val="Balloon Text"/>
-    <w:basedOn w:val="Normal"/>
-    <w:link w:val="BalloonTextChar"/>
-    <w:rsid w:val="00C61880"/>
-    <w:pPr>
-      <w:spacing w:after="0"/>
-    </w:pPr>
-    <w:rPr>
-      <w:rFonts w:ascii="Tahoma" w:hAnsi="Tahoma" w:cs="Tahoma"/>
-      <w:sz w:val="16"/>
-      <w:szCs w:val="16"/>
-    </w:rPr>
-  </w:style>
-  <w:style w:type="character" w:customStyle="1" w:styleId="BalloonTextChar">
-    <w:name w:val="Balloon Text Char"/>
-    <w:basedOn w:val="DefaultParagraphFont"/>
-    <w:link w:val="BalloonText"/>
-    <w:rsid w:val="00C61880"/>
-    <w:rPr>
-      <w:rFonts w:ascii="Tahoma" w:hAnsi="Tahoma" w:cs="Tahoma"/>
-      <w:sz w:val="16"/>
-      <w:szCs w:val="16"/>
-    </w:rPr>
-  </w:style>
-  <w:style w:type="character" w:styleId="LineNumber">
-    <w:name w:val="line number"/>
-    <w:basedOn w:val="DefaultParagraphFont"/>
-    <w:rsid w:val="00B0534C"/>
   </w:style>
 </w:styles>
 </file>

</xml_diff>